<commit_message>
Ajustes en estilos, scripts y views.py para búsqueda avanzada y generación de documentos, settings.py, utils.py, buscar_contato.html
</commit_message>
<xml_diff>
--- a/contratos/doc_templates/firma_administrador.docx
+++ b/contratos/doc_templates/firma_administrador.docx
@@ -1072,26 +1072,6 @@
     </w:p>
     <w:p>
       <w:pPr>
-        <w:jc w:val="both"/>
-        <w:rPr>
-          <w:rFonts w:ascii="Calibri" w:eastAsia="Calibri" w:hAnsi="Calibri" w:cs="Arial"/>
-          <w:sz w:val="15"/>
-          <w:szCs w:val="15"/>
-        </w:rPr>
-      </w:pPr>
-    </w:p>
-    <w:p>
-      <w:pPr>
-        <w:jc w:val="both"/>
-        <w:rPr>
-          <w:rFonts w:ascii="Calibri" w:eastAsia="Calibri" w:hAnsi="Calibri" w:cs="Arial"/>
-          <w:sz w:val="15"/>
-          <w:szCs w:val="15"/>
-        </w:rPr>
-      </w:pPr>
-    </w:p>
-    <w:p>
-      <w:pPr>
         <w:contextualSpacing/>
         <w:jc w:val="both"/>
         <w:rPr>
@@ -1188,107 +1168,71 @@
           <w:sz w:val="14"/>
           <w:szCs w:val="14"/>
         </w:rPr>
-        <w:t>. -</w:t>
-      </w:r>
-      <w:proofErr w:type="gramStart"/>
-      <w:r>
+        <w:t>. -Director de Gestión Administrativa.</w:t>
+      </w:r>
+    </w:p>
+    <w:p>
+      <w:pPr>
+        <w:ind w:firstLine="708"/>
+        <w:contextualSpacing/>
+        <w:jc w:val="both"/>
         <w:rPr>
           <w:rFonts w:cstheme="minorHAnsi"/>
           <w:sz w:val="14"/>
           <w:szCs w:val="14"/>
         </w:rPr>
-        <w:t>Director</w:t>
-      </w:r>
-      <w:proofErr w:type="gramEnd"/>
+      </w:pPr>
+      <w:r>
+        <w:rPr>
+          <w:rFonts w:eastAsia="Calibri" w:cstheme="minorHAnsi"/>
+          <w:b/>
+          <w:bCs/>
+          <w:sz w:val="14"/>
+          <w:szCs w:val="14"/>
+        </w:rPr>
+        <w:t>Ing</w:t>
+      </w:r>
+      <w:r>
+        <w:rPr>
+          <w:rFonts w:eastAsia="Calibri" w:cstheme="minorHAnsi"/>
+          <w:sz w:val="14"/>
+          <w:szCs w:val="14"/>
+        </w:rPr>
+        <w:t>.</w:t>
+      </w:r>
+      <w:r>
+        <w:rPr>
+          <w:rFonts w:eastAsia="Calibri" w:cstheme="minorHAnsi"/>
+          <w:sz w:val="14"/>
+          <w:szCs w:val="14"/>
+        </w:rPr>
+        <w:t xml:space="preserve"> </w:t>
+      </w:r>
+      <w:r>
+        <w:rPr>
+          <w:rFonts w:eastAsia="Calibri" w:cstheme="minorHAnsi"/>
+          <w:b/>
+          <w:bCs/>
+          <w:sz w:val="14"/>
+          <w:szCs w:val="14"/>
+        </w:rPr>
+        <w:t>Alejandra Carmona Rosario</w:t>
+      </w:r>
+      <w:r>
+        <w:rPr>
+          <w:rFonts w:eastAsia="Calibri" w:cstheme="minorHAnsi"/>
+          <w:sz w:val="14"/>
+          <w:szCs w:val="14"/>
+        </w:rPr>
+        <w:t xml:space="preserve"> -</w:t>
+      </w:r>
       <w:r>
         <w:rPr>
           <w:rFonts w:cstheme="minorHAnsi"/>
           <w:sz w:val="14"/>
           <w:szCs w:val="14"/>
         </w:rPr>
-        <w:t xml:space="preserve"> de Gestión Administrativa.</w:t>
-      </w:r>
-    </w:p>
-    <w:p>
-      <w:pPr>
-        <w:ind w:firstLine="708"/>
-        <w:contextualSpacing/>
-        <w:jc w:val="both"/>
-        <w:rPr>
-          <w:rFonts w:cstheme="minorHAnsi"/>
-          <w:sz w:val="14"/>
-          <w:szCs w:val="14"/>
-        </w:rPr>
-      </w:pPr>
-      <w:r>
-        <w:rPr>
-          <w:rFonts w:eastAsia="Calibri" w:cstheme="minorHAnsi"/>
-          <w:b/>
-          <w:bCs/>
-          <w:sz w:val="14"/>
-          <w:szCs w:val="14"/>
-        </w:rPr>
-        <w:t>Ing</w:t>
-      </w:r>
-      <w:r>
-        <w:rPr>
-          <w:rFonts w:eastAsia="Calibri" w:cstheme="minorHAnsi"/>
-          <w:sz w:val="14"/>
-          <w:szCs w:val="14"/>
-        </w:rPr>
-        <w:t>.</w:t>
-      </w:r>
-      <w:r>
-        <w:rPr>
-          <w:rFonts w:eastAsia="Calibri" w:cstheme="minorHAnsi"/>
-          <w:sz w:val="14"/>
-          <w:szCs w:val="14"/>
-        </w:rPr>
-        <w:t xml:space="preserve"> </w:t>
-      </w:r>
-      <w:r>
-        <w:rPr>
-          <w:rFonts w:eastAsia="Calibri" w:cstheme="minorHAnsi"/>
-          <w:b/>
-          <w:bCs/>
-          <w:sz w:val="14"/>
-          <w:szCs w:val="14"/>
-        </w:rPr>
-        <w:t>Alejandra Carmona Rosario</w:t>
-      </w:r>
-      <w:r>
-        <w:rPr>
-          <w:rFonts w:eastAsia="Calibri" w:cstheme="minorHAnsi"/>
-          <w:sz w:val="14"/>
-          <w:szCs w:val="14"/>
-        </w:rPr>
-        <w:t xml:space="preserve"> -</w:t>
-      </w:r>
-      <w:r>
-        <w:rPr>
-          <w:rFonts w:cstheme="minorHAnsi"/>
-          <w:sz w:val="14"/>
-          <w:szCs w:val="14"/>
-        </w:rPr>
-        <w:t xml:space="preserve"> </w:t>
-      </w:r>
-      <w:proofErr w:type="gramStart"/>
-      <w:r>
-        <w:rPr>
-          <w:rFonts w:cstheme="minorHAnsi"/>
-          <w:sz w:val="14"/>
-          <w:szCs w:val="14"/>
-        </w:rPr>
-        <w:t>Jefa</w:t>
-      </w:r>
-      <w:proofErr w:type="gramEnd"/>
-      <w:r>
-        <w:rPr>
-          <w:rFonts w:cstheme="minorHAnsi"/>
-          <w:sz w:val="14"/>
-          <w:szCs w:val="14"/>
-        </w:rPr>
-        <w:t xml:space="preserve"> de Departamento de Pedidos y Contratos.</w:t>
+        <w:t xml:space="preserve"> Jefa de Departamento de Pedidos y Contratos.</w:t>
       </w:r>
     </w:p>
     <w:p>
@@ -1343,19 +1287,74 @@
     <w:r>
       <w:rPr>
         <w:noProof/>
+        <w:lang w:val="es-ES" w:eastAsia="es-ES"/>
+      </w:rPr>
+      <w:drawing>
+        <wp:anchor distT="0" distB="0" distL="114300" distR="114300" simplePos="0" relativeHeight="251668480" behindDoc="1" locked="0" layoutInCell="1" allowOverlap="1" wp14:anchorId="01770C28" wp14:editId="3D5A9488">
+          <wp:simplePos x="0" y="0"/>
+          <wp:positionH relativeFrom="page">
+            <wp:posOffset>365760</wp:posOffset>
+          </wp:positionH>
+          <wp:positionV relativeFrom="paragraph">
+            <wp:posOffset>-1428750</wp:posOffset>
+          </wp:positionV>
+          <wp:extent cx="7464867" cy="2061468"/>
+          <wp:effectExtent l="0" t="0" r="3175" b="0"/>
+          <wp:wrapNone/>
+          <wp:docPr id="1365209704" name="Imagen 1365209704" descr="Diagrama&#10;&#10;El contenido generado por IA puede ser incorrecto."/>
+          <wp:cNvGraphicFramePr>
+            <a:graphicFrameLocks xmlns:a="http://schemas.openxmlformats.org/drawingml/2006/main" noChangeAspect="1"/>
+          </wp:cNvGraphicFramePr>
+          <a:graphic xmlns:a="http://schemas.openxmlformats.org/drawingml/2006/main">
+            <a:graphicData uri="http://schemas.openxmlformats.org/drawingml/2006/picture">
+              <pic:pic xmlns:pic="http://schemas.openxmlformats.org/drawingml/2006/picture">
+                <pic:nvPicPr>
+                  <pic:cNvPr id="1365209704" name="Imagen 1365209704" descr="Diagrama&#10;&#10;El contenido generado por IA puede ser incorrecto."/>
+                  <pic:cNvPicPr/>
+                </pic:nvPicPr>
+                <pic:blipFill>
+                  <a:blip r:embed="rId1"/>
+                  <a:stretch>
+                    <a:fillRect/>
+                  </a:stretch>
+                </pic:blipFill>
+                <pic:spPr>
+                  <a:xfrm>
+                    <a:off x="0" y="0"/>
+                    <a:ext cx="7464867" cy="2061468"/>
+                  </a:xfrm>
+                  <a:prstGeom prst="rect">
+                    <a:avLst/>
+                  </a:prstGeom>
+                </pic:spPr>
+              </pic:pic>
+            </a:graphicData>
+          </a:graphic>
+          <wp14:sizeRelH relativeFrom="page">
+            <wp14:pctWidth>0</wp14:pctWidth>
+          </wp14:sizeRelH>
+          <wp14:sizeRelV relativeFrom="page">
+            <wp14:pctHeight>0</wp14:pctHeight>
+          </wp14:sizeRelV>
+        </wp:anchor>
+      </w:drawing>
+    </w:r>
+    <w:r>
+      <w:rPr>
+        <w:noProof/>
       </w:rPr>
       <mc:AlternateContent>
         <mc:Choice Requires="wps">
           <w:drawing>
-            <wp:anchor distT="0" distB="0" distL="114300" distR="114300" simplePos="0" relativeHeight="251662336" behindDoc="0" locked="0" layoutInCell="1" allowOverlap="1" wp14:anchorId="38E8DD41" wp14:editId="66F7C53E">
+            <wp:anchor distT="0" distB="0" distL="114300" distR="114300" simplePos="0" relativeHeight="251662336" behindDoc="0" locked="0" layoutInCell="1" allowOverlap="1" wp14:anchorId="38E8DD41" wp14:editId="782BAAA5">
               <wp:simplePos x="0" y="0"/>
               <wp:positionH relativeFrom="column">
-                <wp:posOffset>-1031875</wp:posOffset>
+                <wp:posOffset>4225290</wp:posOffset>
               </wp:positionH>
               <wp:positionV relativeFrom="paragraph">
-                <wp:posOffset>257175</wp:posOffset>
+                <wp:posOffset>45084</wp:posOffset>
               </wp:positionV>
-              <wp:extent cx="6813550" cy="240665"/>
+              <wp:extent cx="2305050" cy="523875"/>
               <wp:effectExtent l="0" t="0" r="0" b="0"/>
               <wp:wrapNone/>
               <wp:docPr id="1459571265" name="Cuadro de texto 1"/>
@@ -1371,7 +1370,7 @@
                     <wps:spPr>
                       <a:xfrm>
                         <a:off x="0" y="0"/>
-                        <a:ext cx="6813550" cy="240665"/>
+                        <a:ext cx="2305050" cy="523875"/>
                       </a:xfrm>
                       <a:prstGeom prst="rect">
                         <a:avLst/>
@@ -1476,7 +1475,7 @@
               <v:stroke joinstyle="miter"/>
               <v:path gradientshapeok="t" o:connecttype="rect"/>
             </v:shapetype>
-            <v:shape id="Cuadro de texto 1" o:spid="_x0000_s1026" type="#_x0000_t202" style="position:absolute;margin-left:-81.25pt;margin-top:20.25pt;width:536.5pt;height:18.95pt;z-index:251662336;visibility:visible;mso-wrap-style:square;mso-width-percent:0;mso-height-percent:0;mso-wrap-distance-left:9pt;mso-wrap-distance-top:0;mso-wrap-distance-right:9pt;mso-wrap-distance-bottom:0;mso-position-horizontal:absolute;mso-position-horizontal-relative:text;mso-position-vertical:absolute;mso-position-vertical-relative:text;mso-width-percent:0;mso-height-percent:0;mso-width-relative:margin;mso-height-relative:margin;v-text-anchor:top" o:gfxdata="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" filled="f" stroked="f" strokeweight=".5pt">
+            <v:shape id="Cuadro de texto 1" o:spid="_x0000_s1026" type="#_x0000_t202" style="position:absolute;margin-left:332.7pt;margin-top:3.55pt;width:181.5pt;height:41.25pt;z-index:251662336;visibility:visible;mso-wrap-style:square;mso-width-percent:0;mso-height-percent:0;mso-wrap-distance-left:9pt;mso-wrap-distance-top:0;mso-wrap-distance-right:9pt;mso-wrap-distance-bottom:0;mso-position-horizontal:absolute;mso-position-horizontal-relative:text;mso-position-vertical:absolute;mso-position-vertical-relative:text;mso-width-percent:0;mso-height-percent:0;mso-width-relative:margin;mso-height-relative:margin;v-text-anchor:top" o:gfxdata="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" filled="f" stroked="f" strokeweight=".5pt">
               <v:textbox>
                 <w:txbxContent>
                   <w:p>
@@ -1587,26 +1586,41 @@
       <w:tabs>
         <w:tab w:val="clear" w:pos="4419"/>
         <w:tab w:val="clear" w:pos="8838"/>
+        <w:tab w:val="left" w:pos="270"/>
         <w:tab w:val="left" w:pos="7480"/>
       </w:tabs>
     </w:pPr>
     <w:r>
+      <w:tab/>
+    </w:r>
+    <w:r>
       <w:rPr>
+        <w:rFonts w:ascii="Minion Pro" w:hAnsi="Minion Pro"/>
+        <w:b/>
         <w:noProof/>
+        <w:lang w:val="es-ES" w:eastAsia="es-ES"/>
       </w:rPr>
       <w:drawing>
-        <wp:anchor distT="0" distB="0" distL="114300" distR="114300" simplePos="0" relativeHeight="251657216" behindDoc="1" locked="0" layoutInCell="1" allowOverlap="1" wp14:anchorId="28CE90CD" wp14:editId="3AC8B54C">
+        <wp:anchor distT="0" distB="0" distL="114300" distR="114300" simplePos="0" relativeHeight="251666432" behindDoc="1" locked="0" layoutInCell="1" allowOverlap="1" wp14:anchorId="5342057C" wp14:editId="7023CF05">
           <wp:simplePos x="0" y="0"/>
           <wp:positionH relativeFrom="column">
-            <wp:posOffset>-1418590</wp:posOffset>
+            <wp:posOffset>0</wp:posOffset>
           </wp:positionH>
-          <wp:positionV relativeFrom="paragraph">
-            <wp:posOffset>-277851</wp:posOffset>
+          <wp:positionV relativeFrom="page">
+            <wp:posOffset>639445</wp:posOffset>
           </wp:positionV>
-          <wp:extent cx="7654860" cy="1085750"/>
-          <wp:effectExtent l="0" t="0" r="0" b="0"/>
-          <wp:wrapNone/>
-          <wp:docPr id="1626718687" name="Imagen 1626718687"/>
+          <wp:extent cx="946785" cy="971550"/>
+          <wp:effectExtent l="0" t="0" r="5715" b="6350"/>
+          <wp:wrapTight wrapText="bothSides">
+            <wp:wrapPolygon edited="0">
+              <wp:start x="0" y="0"/>
+              <wp:lineTo x="0" y="21459"/>
+              <wp:lineTo x="21441" y="21459"/>
+              <wp:lineTo x="21441" y="0"/>
+              <wp:lineTo x="0" y="0"/>
+            </wp:wrapPolygon>
+          </wp:wrapTight>
+          <wp:docPr id="856644628" name="Imagen 856644628" descr="Imagen que contiene Diagrama&#10;&#10;El contenido generado por IA puede ser incorrecto."/>
           <wp:cNvGraphicFramePr>
             <a:graphicFrameLocks xmlns:a="http://schemas.openxmlformats.org/drawingml/2006/main" noChangeAspect="1"/>
           </wp:cNvGraphicFramePr>
@@ -1614,24 +1628,20 @@
             <a:graphicData uri="http://schemas.openxmlformats.org/drawingml/2006/picture">
               <pic:pic xmlns:pic="http://schemas.openxmlformats.org/drawingml/2006/picture">
                 <pic:nvPicPr>
-                  <pic:cNvPr id="1760706567" name="Imagen 1760706567"/>
+                  <pic:cNvPr id="856644628" name="Imagen 856644628" descr="Imagen que contiene Diagrama&#10;&#10;El contenido generado por IA puede ser incorrecto."/>
                   <pic:cNvPicPr/>
                 </pic:nvPicPr>
-                <pic:blipFill rotWithShape="1">
-                  <a:blip r:embed="rId1">
-                    <a:extLst>
-                      <a:ext uri="{28A0092B-C50C-407E-A947-70E740481C1C}">
-                        <a14:useLocalDpi xmlns:a14="http://schemas.microsoft.com/office/drawing/2010/main" val="0"/>
-                      </a:ext>
-                    </a:extLst>
-                  </a:blip>
-                  <a:srcRect t="1943" b="87094"/>
-                  <a:stretch/>
+                <pic:blipFill>
+                  <a:blip r:embed="rId1"/>
+                  <a:srcRect l="1479" r="1479"/>
+                  <a:stretch>
+                    <a:fillRect/>
+                  </a:stretch>
                 </pic:blipFill>
                 <pic:spPr bwMode="auto">
                   <a:xfrm>
                     <a:off x="0" y="0"/>
-                    <a:ext cx="7654860" cy="1085750"/>
+                    <a:ext cx="946785" cy="971550"/>
                   </a:xfrm>
                   <a:prstGeom prst="rect">
                     <a:avLst/>
@@ -1640,8 +1650,8 @@
                     <a:noFill/>
                   </a:ln>
                   <a:extLst>
-                    <a:ext uri="{53640926-AAD7-44D8-BBD7-CCE9431645EC}">
-                      <a14:shadowObscured xmlns:a14="http://schemas.microsoft.com/office/drawing/2010/main"/>
+                    <a:ext uri="{53640926-AAD7-44d8-BBD7-CCE9431645EC}">
+                      <a14:shadowObscured xmlns="" xmlns:mo="http://schemas.microsoft.com/office/mac/office/2008/main" xmlns:mv="urn:schemas-microsoft-com:mac:vml" xmlns:o="urn:schemas-microsoft-com:office:office" xmlns:v="urn:schemas-microsoft-com:vml" xmlns:w10="urn:schemas-microsoft-com:office:word" xmlns:w="http://schemas.openxmlformats.org/wordprocessingml/2006/main" xmlns:a14="http://schemas.microsoft.com/office/drawing/2010/main"/>
                     </a:ext>
                   </a:extLst>
                 </pic:spPr>
@@ -1652,77 +1662,6 @@
             <wp14:pctWidth>0</wp14:pctWidth>
           </wp14:sizeRelH>
           <wp14:sizeRelV relativeFrom="page">
-            <wp14:pctHeight>0</wp14:pctHeight>
-          </wp14:sizeRelV>
-        </wp:anchor>
-      </w:drawing>
-    </w:r>
-    <w:r>
-      <w:rPr>
-        <w:rFonts w:cstheme="minorHAnsi"/>
-        <w:b/>
-        <w:noProof/>
-        <w:sz w:val="21"/>
-        <w:szCs w:val="21"/>
-      </w:rPr>
-      <w:drawing>
-        <wp:anchor distT="0" distB="0" distL="114300" distR="114300" simplePos="0" relativeHeight="251660288" behindDoc="0" locked="0" layoutInCell="1" allowOverlap="1" wp14:anchorId="07609050" wp14:editId="471BF700">
-          <wp:simplePos x="0" y="0"/>
-          <wp:positionH relativeFrom="column">
-            <wp:posOffset>-881990</wp:posOffset>
-          </wp:positionH>
-          <wp:positionV relativeFrom="paragraph">
-            <wp:posOffset>-200406</wp:posOffset>
-          </wp:positionV>
-          <wp:extent cx="961219" cy="960240"/>
-          <wp:effectExtent l="0" t="0" r="0" b="0"/>
-          <wp:wrapNone/>
-          <wp:docPr id="331383179" name="Imagen 6" descr="Imagen que contiene Diagrama&#10;&#10;Descripción generada automáticamente"/>
-          <wp:cNvGraphicFramePr>
-            <a:graphicFrameLocks xmlns:a="http://schemas.openxmlformats.org/drawingml/2006/main" noChangeAspect="1"/>
-          </wp:cNvGraphicFramePr>
-          <a:graphic xmlns:a="http://schemas.openxmlformats.org/drawingml/2006/main">
-            <a:graphicData uri="http://schemas.openxmlformats.org/drawingml/2006/picture">
-              <pic:pic xmlns:pic="http://schemas.openxmlformats.org/drawingml/2006/picture">
-                <pic:nvPicPr>
-                  <pic:cNvPr id="331383179" name="Imagen 6" descr="Imagen que contiene Diagrama&#10;&#10;Descripción generada automáticamente"/>
-                  <pic:cNvPicPr>
-                    <a:picLocks noChangeAspect="1" noChangeArrowheads="1"/>
-                  </pic:cNvPicPr>
-                </pic:nvPicPr>
-                <pic:blipFill>
-                  <a:blip r:embed="rId2">
-                    <a:extLst>
-                      <a:ext uri="{28A0092B-C50C-407E-A947-70E740481C1C}">
-                        <a14:useLocalDpi xmlns:a14="http://schemas.microsoft.com/office/drawing/2010/main" val="0"/>
-                      </a:ext>
-                    </a:extLst>
-                  </a:blip>
-                  <a:srcRect/>
-                  <a:stretch>
-                    <a:fillRect/>
-                  </a:stretch>
-                </pic:blipFill>
-                <pic:spPr bwMode="auto">
-                  <a:xfrm>
-                    <a:off x="0" y="0"/>
-                    <a:ext cx="961219" cy="960240"/>
-                  </a:xfrm>
-                  <a:prstGeom prst="rect">
-                    <a:avLst/>
-                  </a:prstGeom>
-                  <a:noFill/>
-                  <a:ln>
-                    <a:noFill/>
-                  </a:ln>
-                </pic:spPr>
-              </pic:pic>
-            </a:graphicData>
-          </a:graphic>
-          <wp14:sizeRelH relativeFrom="margin">
-            <wp14:pctWidth>0</wp14:pctWidth>
-          </wp14:sizeRelH>
-          <wp14:sizeRelV relativeFrom="margin">
             <wp14:pctHeight>0</wp14:pctHeight>
           </wp14:sizeRelV>
         </wp:anchor>
@@ -2706,21 +2645,6 @@
 </file>
 
 <file path=customXml/item1.xml><?xml version="1.0" encoding="utf-8"?>
-<p:properties xmlns:p="http://schemas.microsoft.com/office/2006/metadata/properties" xmlns:xsi="http://www.w3.org/2001/XMLSchema-instance" xmlns:pc="http://schemas.microsoft.com/office/infopath/2007/PartnerControls">
-  <documentManagement/>
-</p:properties>
-</file>
-
-<file path=customXml/item2.xml><?xml version="1.0" encoding="utf-8"?>
-<?mso-contentType ?>
-<FormTemplates xmlns="http://schemas.microsoft.com/sharepoint/v3/contenttype/forms">
-  <Display>DocumentLibraryForm</Display>
-  <Edit>DocumentLibraryForm</Edit>
-  <New>DocumentLibraryForm</New>
-</FormTemplates>
-</file>
-
-<file path=customXml/item3.xml><?xml version="1.0" encoding="utf-8"?>
 <ct:contentTypeSchema xmlns:ct="http://schemas.microsoft.com/office/2006/metadata/contentType" xmlns:ma="http://schemas.microsoft.com/office/2006/metadata/properties/metaAttributes" ct:_="" ma:_="" ma:contentTypeName="Documento" ma:contentTypeID="0x0101009BBF3B4C7836B14D8ED6744E95949E99" ma:contentTypeVersion="4" ma:contentTypeDescription="Crear nuevo documento." ma:contentTypeScope="" ma:versionID="1c793ff0848debddebc19b49bb55b955">
   <xsd:schema xmlns:xsd="http://www.w3.org/2001/XMLSchema" xmlns:xs="http://www.w3.org/2001/XMLSchema" xmlns:p="http://schemas.microsoft.com/office/2006/metadata/properties" xmlns:ns2="f89f0d9c-bee6-4c76-8562-9f802295fd41" targetNamespace="http://schemas.microsoft.com/office/2006/metadata/properties" ma:root="true" ma:fieldsID="1c450799ba92673b5f3cb93915f2944a" ns2:_="">
     <xsd:import namespace="f89f0d9c-bee6-4c76-8562-9f802295fd41"/>
@@ -2864,24 +2788,22 @@
 </ct:contentTypeSchema>
 </file>
 
-<file path=customXml/itemProps1.xml><?xml version="1.0" encoding="utf-8"?>
-<ds:datastoreItem xmlns:ds="http://schemas.openxmlformats.org/officeDocument/2006/customXml" ds:itemID="{6003F621-3441-48DC-A11C-3CAC15D1AF9D}">
-  <ds:schemaRefs>
-    <ds:schemaRef ds:uri="http://schemas.microsoft.com/office/2006/metadata/properties"/>
-    <ds:schemaRef ds:uri="http://schemas.microsoft.com/office/infopath/2007/PartnerControls"/>
-  </ds:schemaRefs>
-</ds:datastoreItem>
+<file path=customXml/item2.xml><?xml version="1.0" encoding="utf-8"?>
+<p:properties xmlns:p="http://schemas.microsoft.com/office/2006/metadata/properties" xmlns:xsi="http://www.w3.org/2001/XMLSchema-instance" xmlns:pc="http://schemas.microsoft.com/office/infopath/2007/PartnerControls">
+  <documentManagement/>
+</p:properties>
 </file>
 
-<file path=customXml/itemProps2.xml><?xml version="1.0" encoding="utf-8"?>
-<ds:datastoreItem xmlns:ds="http://schemas.openxmlformats.org/officeDocument/2006/customXml" ds:itemID="{86AFFE42-01C3-41B3-A701-C49D96838774}">
-  <ds:schemaRefs>
-    <ds:schemaRef ds:uri="http://schemas.microsoft.com/sharepoint/v3/contenttype/forms"/>
-  </ds:schemaRefs>
-</ds:datastoreItem>
+<file path=customXml/item3.xml><?xml version="1.0" encoding="utf-8"?>
+<?mso-contentType ?>
+<FormTemplates xmlns="http://schemas.microsoft.com/sharepoint/v3/contenttype/forms">
+  <Display>DocumentLibraryForm</Display>
+  <Edit>DocumentLibraryForm</Edit>
+  <New>DocumentLibraryForm</New>
+</FormTemplates>
 </file>
 
-<file path=customXml/itemProps3.xml><?xml version="1.0" encoding="utf-8"?>
+<file path=customXml/itemProps1.xml><?xml version="1.0" encoding="utf-8"?>
 <ds:datastoreItem xmlns:ds="http://schemas.openxmlformats.org/officeDocument/2006/customXml" ds:itemID="{CD71CDFD-DCAE-4113-9D61-6E16006FED92}">
   <ds:schemaRefs>
     <ds:schemaRef ds:uri="http://schemas.microsoft.com/office/2006/metadata/contentType"/>
@@ -2897,4 +2819,21 @@
     <ds:schemaRef ds:uri="http://schemas.microsoft.com/internal/obd"/>
   </ds:schemaRefs>
 </ds:datastoreItem>
+</file>
+
+<file path=customXml/itemProps2.xml><?xml version="1.0" encoding="utf-8"?>
+<ds:datastoreItem xmlns:ds="http://schemas.openxmlformats.org/officeDocument/2006/customXml" ds:itemID="{6003F621-3441-48DC-A11C-3CAC15D1AF9D}">
+  <ds:schemaRefs>
+    <ds:schemaRef ds:uri="http://schemas.microsoft.com/office/2006/metadata/properties"/>
+    <ds:schemaRef ds:uri="http://schemas.microsoft.com/office/infopath/2007/PartnerControls"/>
+  </ds:schemaRefs>
+</ds:datastoreItem>
+</file>
+
+<file path=customXml/itemProps3.xml><?xml version="1.0" encoding="utf-8"?>
+<ds:datastoreItem xmlns:ds="http://schemas.openxmlformats.org/officeDocument/2006/customXml" ds:itemID="{86AFFE42-01C3-41B3-A701-C49D96838774}">
+  <ds:schemaRefs>
+    <ds:schemaRef ds:uri="http://schemas.microsoft.com/sharepoint/v3/contenttype/forms"/>
+  </ds:schemaRefs>
+</ds:datastoreItem>
 </file>
</xml_diff>

<commit_message>
Finaliza ajustes: C.C.P. tabla mas interlineado
</commit_message>
<xml_diff>
--- a/contratos/doc_templates/firma_administrador.docx
+++ b/contratos/doc_templates/firma_administrador.docx
@@ -78,18 +78,6 @@
         </w:rPr>
         <w:t>{FECHA_HOY}</w:t>
       </w:r>
-    </w:p>
-    <w:p>
-      <w:pPr>
-        <w:ind w:right="140"/>
-        <w:jc w:val="both"/>
-        <w:rPr>
-          <w:rFonts w:cstheme="minorHAnsi"/>
-          <w:b/>
-          <w:sz w:val="22"/>
-          <w:szCs w:val="22"/>
-        </w:rPr>
-      </w:pPr>
     </w:p>
     <w:p>
       <w:pPr>
@@ -558,51 +546,6 @@
         </w:rPr>
         <w:t>ATENTAMENTE</w:t>
       </w:r>
-    </w:p>
-    <w:p>
-      <w:pPr>
-        <w:tabs>
-          <w:tab w:val="left" w:pos="1395"/>
-        </w:tabs>
-        <w:jc w:val="center"/>
-        <w:rPr>
-          <w:rFonts w:ascii="Calibri" w:hAnsi="Calibri" w:cs="Calibri"/>
-          <w:b/>
-          <w:bCs/>
-          <w:sz w:val="22"/>
-          <w:szCs w:val="22"/>
-        </w:rPr>
-      </w:pPr>
-    </w:p>
-    <w:p>
-      <w:pPr>
-        <w:tabs>
-          <w:tab w:val="left" w:pos="1395"/>
-        </w:tabs>
-        <w:jc w:val="center"/>
-        <w:rPr>
-          <w:rFonts w:ascii="Calibri" w:hAnsi="Calibri" w:cs="Calibri"/>
-          <w:b/>
-          <w:bCs/>
-          <w:sz w:val="22"/>
-          <w:szCs w:val="22"/>
-        </w:rPr>
-      </w:pPr>
-    </w:p>
-    <w:p>
-      <w:pPr>
-        <w:tabs>
-          <w:tab w:val="left" w:pos="1395"/>
-        </w:tabs>
-        <w:jc w:val="center"/>
-        <w:rPr>
-          <w:rFonts w:ascii="Calibri" w:hAnsi="Calibri" w:cs="Calibri"/>
-          <w:b/>
-          <w:bCs/>
-          <w:sz w:val="22"/>
-          <w:szCs w:val="22"/>
-        </w:rPr>
-      </w:pPr>
     </w:p>
     <w:p>
       <w:pPr>
@@ -1042,210 +985,24 @@
     </w:p>
     <w:p>
       <w:pPr>
-        <w:jc w:val="both"/>
-        <w:rPr>
-          <w:rFonts w:ascii="Calibri" w:eastAsia="Calibri" w:hAnsi="Calibri" w:cs="Arial"/>
-          <w:sz w:val="15"/>
-          <w:szCs w:val="15"/>
-        </w:rPr>
-      </w:pPr>
-    </w:p>
-    <w:p>
-      <w:pPr>
-        <w:jc w:val="both"/>
-        <w:rPr>
-          <w:rFonts w:ascii="Calibri" w:eastAsia="Calibri" w:hAnsi="Calibri" w:cs="Arial"/>
-          <w:sz w:val="15"/>
-          <w:szCs w:val="15"/>
-        </w:rPr>
-      </w:pPr>
-    </w:p>
-    <w:p>
-      <w:pPr>
-        <w:jc w:val="both"/>
-        <w:rPr>
-          <w:rFonts w:ascii="Calibri" w:eastAsia="Calibri" w:hAnsi="Calibri" w:cs="Arial"/>
-          <w:sz w:val="15"/>
-          <w:szCs w:val="15"/>
-        </w:rPr>
-      </w:pPr>
-    </w:p>
-    <w:p>
-      <w:pPr>
         <w:contextualSpacing/>
         <w:jc w:val="both"/>
-        <w:rPr>
-          <w:rFonts w:ascii="Calibri" w:eastAsia="Calibri" w:hAnsi="Calibri" w:cs="Arial"/>
-          <w:sz w:val="14"/>
-          <w:szCs w:val="14"/>
-        </w:rPr>
-      </w:pPr>
-      <w:proofErr w:type="spellStart"/>
-      <w:r>
-        <w:rPr>
-          <w:rFonts w:ascii="Calibri" w:eastAsia="Calibri" w:hAnsi="Calibri" w:cs="Arial"/>
-          <w:sz w:val="14"/>
-          <w:szCs w:val="14"/>
-        </w:rPr>
-        <w:t>C.c.p</w:t>
-      </w:r>
-      <w:proofErr w:type="spellEnd"/>
-      <w:r>
-        <w:rPr>
-          <w:rFonts w:ascii="Calibri" w:eastAsia="Calibri" w:hAnsi="Calibri" w:cs="Arial"/>
-          <w:sz w:val="14"/>
-          <w:szCs w:val="14"/>
-        </w:rPr>
-        <w:t>.-</w:t>
-      </w:r>
-      <w:r>
-        <w:rPr>
-          <w:rFonts w:ascii="Calibri" w:eastAsia="Calibri" w:hAnsi="Calibri" w:cs="Arial"/>
-          <w:sz w:val="14"/>
-          <w:szCs w:val="14"/>
-        </w:rPr>
-        <w:tab/>
-      </w:r>
-      <w:r>
-        <w:rPr>
-          <w:rFonts w:ascii="Calibri" w:eastAsia="Calibri" w:hAnsi="Calibri" w:cs="Arial"/>
-          <w:b/>
-          <w:bCs/>
-          <w:sz w:val="14"/>
-          <w:szCs w:val="14"/>
-        </w:rPr>
-        <w:t xml:space="preserve">Lic. </w:t>
-      </w:r>
-      <w:r>
-        <w:rPr>
-          <w:rFonts w:ascii="Calibri" w:eastAsia="Calibri" w:hAnsi="Calibri" w:cs="Arial"/>
-          <w:b/>
-          <w:bCs/>
-          <w:sz w:val="14"/>
-          <w:szCs w:val="14"/>
-        </w:rPr>
-        <w:t>Jorge Alberto Medina González</w:t>
-      </w:r>
-      <w:r>
-        <w:rPr>
-          <w:rFonts w:ascii="Calibri" w:eastAsia="Calibri" w:hAnsi="Calibri" w:cs="Arial"/>
-          <w:sz w:val="14"/>
-          <w:szCs w:val="14"/>
-        </w:rPr>
-        <w:t>. D</w:t>
-      </w:r>
-      <w:r>
-        <w:rPr>
-          <w:rFonts w:ascii="Calibri" w:eastAsia="Calibri" w:hAnsi="Calibri" w:cs="Arial"/>
-          <w:sz w:val="14"/>
-          <w:szCs w:val="14"/>
-        </w:rPr>
-        <w:t>irector General de Recursos Materiales y Servicios.</w:t>
-      </w:r>
-    </w:p>
-    <w:p>
-      <w:pPr>
-        <w:ind w:firstLine="708"/>
-        <w:contextualSpacing/>
-        <w:jc w:val="both"/>
-        <w:rPr>
-          <w:lang w:val="es-ES"/>
-        </w:rPr>
-      </w:pPr>
-      <w:r>
-        <w:rPr>
-          <w:rFonts w:cstheme="minorHAnsi"/>
-          <w:b/>
-          <w:bCs/>
-          <w:sz w:val="14"/>
-          <w:szCs w:val="14"/>
-        </w:rPr>
-        <w:t>Lic. Carlos Enrique Rosales Guevara</w:t>
-      </w:r>
-      <w:r>
         <w:rPr>
           <w:rFonts w:cstheme="minorHAnsi"/>
           <w:sz w:val="14"/>
           <w:szCs w:val="14"/>
         </w:rPr>
-        <w:t>. -Director de Gestión Administrativa.</w:t>
-      </w:r>
-    </w:p>
-    <w:p>
-      <w:pPr>
-        <w:ind w:firstLine="708"/>
-        <w:contextualSpacing/>
-        <w:jc w:val="both"/>
-        <w:rPr>
-          <w:rFonts w:cstheme="minorHAnsi"/>
+      </w:pPr>
+      <w:r>
+        <w:rPr>
+          <w:rFonts w:ascii="Calibri" w:eastAsia="Calibri" w:hAnsi="Calibri" w:cs="Arial"/>
+          <w:b/>
+          <w:bCs/>
           <w:sz w:val="14"/>
           <w:szCs w:val="14"/>
         </w:rPr>
-      </w:pPr>
-      <w:r>
-        <w:rPr>
-          <w:rFonts w:eastAsia="Calibri" w:cstheme="minorHAnsi"/>
-          <w:b/>
-          <w:bCs/>
-          <w:sz w:val="14"/>
-          <w:szCs w:val="14"/>
-        </w:rPr>
-        <w:t>Ing</w:t>
-      </w:r>
-      <w:r>
-        <w:rPr>
-          <w:rFonts w:eastAsia="Calibri" w:cstheme="minorHAnsi"/>
-          <w:sz w:val="14"/>
-          <w:szCs w:val="14"/>
-        </w:rPr>
-        <w:t>.</w:t>
-      </w:r>
-      <w:r>
-        <w:rPr>
-          <w:rFonts w:eastAsia="Calibri" w:cstheme="minorHAnsi"/>
-          <w:sz w:val="14"/>
-          <w:szCs w:val="14"/>
-        </w:rPr>
-        <w:t xml:space="preserve"> </w:t>
-      </w:r>
-      <w:r>
-        <w:rPr>
-          <w:rFonts w:eastAsia="Calibri" w:cstheme="minorHAnsi"/>
-          <w:b/>
-          <w:bCs/>
-          <w:sz w:val="14"/>
-          <w:szCs w:val="14"/>
-        </w:rPr>
-        <w:t>Alejandra Carmona Rosario</w:t>
-      </w:r>
-      <w:r>
-        <w:rPr>
-          <w:rFonts w:eastAsia="Calibri" w:cstheme="minorHAnsi"/>
-          <w:sz w:val="14"/>
-          <w:szCs w:val="14"/>
-        </w:rPr>
-        <w:t xml:space="preserve"> -</w:t>
-      </w:r>
-      <w:r>
-        <w:rPr>
-          <w:rFonts w:cstheme="minorHAnsi"/>
-          <w:sz w:val="14"/>
-          <w:szCs w:val="14"/>
-        </w:rPr>
-        <w:t xml:space="preserve"> Jefa de Departamento de Pedidos y Contratos.</w:t>
-      </w:r>
-    </w:p>
-    <w:p>
-      <w:pPr>
-        <w:tabs>
-          <w:tab w:val="left" w:pos="1395"/>
-        </w:tabs>
-        <w:rPr>
-          <w:rFonts w:cstheme="minorHAnsi"/>
-          <w:sz w:val="14"/>
-          <w:szCs w:val="14"/>
-        </w:rPr>
-      </w:pPr>
+        <w:t>{C.C.P}</w:t>
+      </w:r>
     </w:p>
     <w:sectPr>
       <w:headerReference w:type="default" r:id="rId9"/>
@@ -1651,7 +1408,7 @@
                   </a:ln>
                   <a:extLst>
                     <a:ext uri="{53640926-AAD7-44d8-BBD7-CCE9431645EC}">
-                      <a14:shadowObscured xmlns="" xmlns:mo="http://schemas.microsoft.com/office/mac/office/2008/main" xmlns:mv="urn:schemas-microsoft-com:mac:vml" xmlns:o="urn:schemas-microsoft-com:office:office" xmlns:v="urn:schemas-microsoft-com:vml" xmlns:w10="urn:schemas-microsoft-com:office:word" xmlns:w="http://schemas.openxmlformats.org/wordprocessingml/2006/main" xmlns:a14="http://schemas.microsoft.com/office/drawing/2010/main"/>
+                      <a14:shadowObscured xmlns:a14="http://schemas.microsoft.com/office/drawing/2010/main" xmlns:w="http://schemas.openxmlformats.org/wordprocessingml/2006/main" xmlns:w10="urn:schemas-microsoft-com:office:word" xmlns:v="urn:schemas-microsoft-com:vml" xmlns:o="urn:schemas-microsoft-com:office:office" xmlns:mv="urn:schemas-microsoft-com:mac:vml" xmlns:mo="http://schemas.microsoft.com/office/mac/office/2008/main" xmlns=""/>
                     </a:ext>
                   </a:extLst>
                 </pic:spPr>
@@ -1823,7 +1580,7 @@
             </wp:anchor>
           </w:drawing>
         </mc:Choice>
-        <mc:Fallback xmlns:a14="http://schemas.microsoft.com/office/drawing/2010/main" xmlns:pic="http://schemas.openxmlformats.org/drawingml/2006/picture" xmlns:a="http://schemas.openxmlformats.org/drawingml/2006/main">
+        <mc:Fallback xmlns:a="http://schemas.openxmlformats.org/drawingml/2006/main" xmlns:pic="http://schemas.openxmlformats.org/drawingml/2006/picture" xmlns:a14="http://schemas.microsoft.com/office/drawing/2010/main">
           <w:pict>
             <v:line id="Conector recto 3" style="position:absolute;z-index:251664384;visibility:visible;mso-wrap-style:square;mso-width-percent:0;mso-height-percent:0;mso-wrap-distance-left:9pt;mso-wrap-distance-top:0;mso-wrap-distance-right:9pt;mso-wrap-distance-bottom:0;mso-position-horizontal:absolute;mso-position-horizontal-relative:text;mso-position-vertical:absolute;mso-position-vertical-relative:text;mso-width-percent:0;mso-height-percent:0;mso-width-relative:margin;mso-height-relative:margin" o:spid="_x0000_s1026" strokecolor="black [3200]" strokeweight=".5pt" from="153.45pt,4.5pt" to="495.45pt,5pt" w14:anchorId="5436FA69" o:gfxdata="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">
               <v:stroke joinstyle="miter"/>
@@ -2789,18 +2546,18 @@
 </file>
 
 <file path=customXml/item2.xml><?xml version="1.0" encoding="utf-8"?>
-<p:properties xmlns:p="http://schemas.microsoft.com/office/2006/metadata/properties" xmlns:xsi="http://www.w3.org/2001/XMLSchema-instance" xmlns:pc="http://schemas.microsoft.com/office/infopath/2007/PartnerControls">
-  <documentManagement/>
-</p:properties>
-</file>
-
-<file path=customXml/item3.xml><?xml version="1.0" encoding="utf-8"?>
 <?mso-contentType ?>
 <FormTemplates xmlns="http://schemas.microsoft.com/sharepoint/v3/contenttype/forms">
   <Display>DocumentLibraryForm</Display>
   <Edit>DocumentLibraryForm</Edit>
   <New>DocumentLibraryForm</New>
 </FormTemplates>
+</file>
+
+<file path=customXml/item3.xml><?xml version="1.0" encoding="utf-8"?>
+<p:properties xmlns:p="http://schemas.microsoft.com/office/2006/metadata/properties" xmlns:xsi="http://www.w3.org/2001/XMLSchema-instance" xmlns:pc="http://schemas.microsoft.com/office/infopath/2007/PartnerControls">
+  <documentManagement/>
+</p:properties>
 </file>
 
 <file path=customXml/itemProps1.xml><?xml version="1.0" encoding="utf-8"?>
@@ -2822,18 +2579,18 @@
 </file>
 
 <file path=customXml/itemProps2.xml><?xml version="1.0" encoding="utf-8"?>
+<ds:datastoreItem xmlns:ds="http://schemas.openxmlformats.org/officeDocument/2006/customXml" ds:itemID="{86AFFE42-01C3-41B3-A701-C49D96838774}">
+  <ds:schemaRefs>
+    <ds:schemaRef ds:uri="http://schemas.microsoft.com/sharepoint/v3/contenttype/forms"/>
+  </ds:schemaRefs>
+</ds:datastoreItem>
+</file>
+
+<file path=customXml/itemProps3.xml><?xml version="1.0" encoding="utf-8"?>
 <ds:datastoreItem xmlns:ds="http://schemas.openxmlformats.org/officeDocument/2006/customXml" ds:itemID="{6003F621-3441-48DC-A11C-3CAC15D1AF9D}">
   <ds:schemaRefs>
     <ds:schemaRef ds:uri="http://schemas.microsoft.com/office/2006/metadata/properties"/>
     <ds:schemaRef ds:uri="http://schemas.microsoft.com/office/infopath/2007/PartnerControls"/>
   </ds:schemaRefs>
 </ds:datastoreItem>
-</file>
-
-<file path=customXml/itemProps3.xml><?xml version="1.0" encoding="utf-8"?>
-<ds:datastoreItem xmlns:ds="http://schemas.openxmlformats.org/officeDocument/2006/customXml" ds:itemID="{86AFFE42-01C3-41B3-A701-C49D96838774}">
-  <ds:schemaRefs>
-    <ds:schemaRef ds:uri="http://schemas.microsoft.com/sharepoint/v3/contenttype/forms"/>
-  </ds:schemaRefs>
-</ds:datastoreItem>
 </file>
</xml_diff>